<commit_message>
Edit to sample doc, normalize input file name
</commit_message>
<xml_diff>
--- a/sample.docx
+++ b/sample.docx
@@ -92,7 +92,7 @@
         <w:rPr>
           <w:lang w:val="en-US"/>
         </w:rPr>
-        <w:instrText xml:space="preserve"> ADDIN ZOTERO_ITEM CSL_CITATION {"citationID":"M8WaXCJf","properties":{"formattedCitation":"Richard A. Posner, {\\i{}Against Footnotes}, 38 Ct. Rev. 24 (2001).","plainCitation":"Richard A. Posner, Against Footnotes, 38 Ct. Rev. 24 (2001).","noteIndex":0,"suppress-trailing-punctuation":false},"citationItems":[{"id":15520,"uris":["http://zotero.org/groups/2319948/items/TKZBTLHM"],"uri":["http://zotero.org/groups/2319948/items/TKZBTLHM"],"itemData":{"id":15520,"type":"article-journal","multi":{"main":{},"_keys":{}},"container-title":"Ct. Rev.","page":"24","title":"Against Footnotes","volume":"38","author":[{"family":"Posner","given":"Richard A.","multi":{"_key":{}}}],"issued":{"date-parts":[["2001"]]},"seeAlso":[]}}],"schema":"https://github.com/citation-style-language/schema/raw/master/csl-citation.json"} </w:instrText>
+        <w:instrText xml:space="preserve"> ADDIN ZOTERO_ITEM CSL_CITATION {"citationID":"GSMvm66N","properties":{"formattedCitation":"{\\i{}Terrible v. Terrible}, 534 P.2d 919 (Nev. 1975).","plainCitation":"Terrible v. Terrible, 534 P.2d 919 (Nev. 1975).","noteIndex":0,"suppress-trailing-punctuation":false},"citationItems":[{"id":15239,"uris":["http://zotero.org/groups/2319948/items/9NLTIPW7"],"uri":["http://zotero.org/groups/2319948/items/9NLTIPW7"],"itemData":{"id":15239,"type":"legal_case","multi":{"main":{},"_keys":{}},"authority":"supreme.court","container-title":"P.2d","page":"919","title":"Terrible v. Terrible","volume":"534","jurisdiction":"us:nv","issued":{"date-parts":[["1975"]]},"seeAlso":[]}}],"schema":"https://github.com/citation-style-language/schema/raw/master/csl-citation.json"} </w:instrText>
       </w:r>
       <w:r>
         <w:rPr>
@@ -102,26 +102,19 @@
       </w:r>
       <w:r>
         <w:rPr>
-          <w:rFonts w:ascii="Calibri" w:cs="Calibri"/>
-          <w:lang w:val="en-US"/>
-        </w:rPr>
-        <w:t xml:space="preserve">Richard A. Posner, </w:t>
-      </w:r>
-      <w:r>
-        <w:rPr>
-          <w:rFonts w:ascii="Calibri" w:cs="Calibri"/>
+          <w:rFonts w:ascii="Calibri" w:cs="Times New Roman"/>
           <w:i/>
           <w:iCs/>
           <w:lang w:val="en-US"/>
         </w:rPr>
-        <w:t>Against Footnotes</w:t>
-      </w:r>
-      <w:r>
-        <w:rPr>
-          <w:rFonts w:ascii="Calibri" w:cs="Calibri"/>
-          <w:lang w:val="en-US"/>
-        </w:rPr>
-        <w:t>, 38 Ct. Rev. 24 (2001).</w:t>
+        <w:t>Terrible v. Terrible</w:t>
+      </w:r>
+      <w:r>
+        <w:rPr>
+          <w:rFonts w:ascii="Calibri" w:cs="Times New Roman"/>
+          <w:lang w:val="en-US"/>
+        </w:rPr>
+        <w:t>, 534 P.2d 919 (Nev. 1975).</w:t>
       </w:r>
       <w:r>
         <w:rPr>

</xml_diff>

<commit_message>
Some essentials for building data-info strings
</commit_message>
<xml_diff>
--- a/sample.docx
+++ b/sample.docx
@@ -92,7 +92,7 @@
         <w:rPr>
           <w:lang w:val="en-US"/>
         </w:rPr>
-        <w:instrText xml:space="preserve"> ADDIN ZOTERO_ITEM CSL_CITATION {"citationID":"GSMvm66N","properties":{"formattedCitation":"{\\i{}Terrible v. Terrible}, 534 P.2d 919 (Nev. 1975).","plainCitation":"Terrible v. Terrible, 534 P.2d 919 (Nev. 1975).","noteIndex":0,"suppress-trailing-punctuation":false},"citationItems":[{"id":15239,"uris":["http://zotero.org/groups/2319948/items/9NLTIPW7"],"uri":["http://zotero.org/groups/2319948/items/9NLTIPW7"],"itemData":{"id":15239,"type":"legal_case","multi":{"main":{},"_keys":{}},"authority":"supreme.court","container-title":"P.2d","page":"919","title":"Terrible v. Terrible","volume":"534","jurisdiction":"us:nv","issued":{"date-parts":[["1975"]]},"seeAlso":[]}}],"schema":"https://github.com/citation-style-language/schema/raw/master/csl-citation.json"} </w:instrText>
+        <w:instrText xml:space="preserve"> ADDIN ZOTERO_ITEM CSL_CITATION {"citationID":"bjthCL4z","properties":{"formattedCitation":"{\\i{}But see}, {\\i{}Terrible v. Terrible}, 534 P.2d 919, 999 (Nev. 1975).","plainCitation":"But see, Terrible v. Terrible, 534 P.2d 919, 999 (Nev. 1975).","noteIndex":0},"citationItems":[{"id":15239,"uris":["http://zotero.org/groups/2319948/items/9NLTIPW7"],"uri":["http://zotero.org/groups/2319948/items/9NLTIPW7"],"itemData":{"id":15239,"type":"legal_case","multi":{"main":{},"_keys":{}},"authority":"supreme.court","container-title":"P.2d","page":"919","title":"Terrible v. Terrible","volume":"534","jurisdiction":"us:nv","issued":{"date-parts":[["1975"]]},"seeAlso":[]},"locator":"999","prefix":"&lt;i&gt;But see&lt;/i&gt;,"}],"schema":"https://github.com/citation-style-language/schema/raw/master/csl-citation.json"} </w:instrText>
       </w:r>
       <w:r>
         <w:rPr>
@@ -107,6 +107,22 @@
           <w:iCs/>
           <w:lang w:val="en-US"/>
         </w:rPr>
+        <w:t>But see</w:t>
+      </w:r>
+      <w:r>
+        <w:rPr>
+          <w:rFonts w:ascii="Calibri" w:cs="Times New Roman"/>
+          <w:lang w:val="en-US"/>
+        </w:rPr>
+        <w:t xml:space="preserve">, </w:t>
+      </w:r>
+      <w:r>
+        <w:rPr>
+          <w:rFonts w:ascii="Calibri" w:cs="Times New Roman"/>
+          <w:i/>
+          <w:iCs/>
+          <w:lang w:val="en-US"/>
+        </w:rPr>
         <w:t>Terrible v. Terrible</w:t>
       </w:r>
       <w:r>
@@ -114,7 +130,7 @@
           <w:rFonts w:ascii="Calibri" w:cs="Times New Roman"/>
           <w:lang w:val="en-US"/>
         </w:rPr>
-        <w:t>, 534 P.2d 919 (Nev. 1975).</w:t>
+        <w:t>, 534 P.2d 919, 999 (Nev. 1975).</w:t>
       </w:r>
       <w:r>
         <w:rPr>

</xml_diff>

<commit_message>
Twiddled changes to sample doc
</commit_message>
<xml_diff>
--- a/sample.docx
+++ b/sample.docx
@@ -92,7 +92,7 @@
         <w:rPr>
           <w:lang w:val="en-US"/>
         </w:rPr>
-        <w:instrText xml:space="preserve"> ADDIN ZOTERO_ITEM CSL_CITATION {"citationID":"bjthCL4z","properties":{"formattedCitation":"{\\i{}But see}, {\\i{}Terrible v. Terrible}, 534 P.2d 919, 999 (Nev. 1975).","plainCitation":"But see, Terrible v. Terrible, 534 P.2d 919, 999 (Nev. 1975).","noteIndex":0},"citationItems":[{"id":15239,"uris":["http://zotero.org/groups/2319948/items/9NLTIPW7"],"uri":["http://zotero.org/groups/2319948/items/9NLTIPW7"],"itemData":{"id":15239,"type":"legal_case","multi":{"main":{},"_keys":{}},"authority":"supreme.court","container-title":"P.2d","page":"919","title":"Terrible v. Terrible","volume":"534","jurisdiction":"us:nv","issued":{"date-parts":[["1975"]]},"seeAlso":[]},"locator":"999","prefix":"&lt;i&gt;But see&lt;/i&gt;,"}],"schema":"https://github.com/citation-style-language/schema/raw/master/csl-citation.json"} </w:instrText>
+        <w:instrText xml:space="preserve"> ADDIN ZOTERO_ITEM CSL_CITATION {"citationID":"ELas9vj4","properties":{"formattedCitation":"{\\i{}But see}, 534 P.2d 919, 999 (Nev. 1975).","plainCitation":"But see, 534 P.2d 919, 999 (Nev. 1975).","noteIndex":0},"citationItems":[{"id":15239,"uris":["http://zotero.org/groups/2319948/items/9NLTIPW7"],"uri":["http://zotero.org/groups/2319948/items/9NLTIPW7"],"itemData":{"id":15239,"type":"legal_case","multi":{"main":{},"_keys":{}},"authority":"supreme.court","container-title":"P.2d","page":"919","title":"Terrible v. Terrible","volume":"534","jurisdiction":"us:nv","issued":{"date-parts":[["1975"]]},"seeAlso":[]},"locator":"999","suppress-author":true,"prefix":"&lt;i&gt;But see&lt;/i&gt;,"}],"schema":"https://github.com/citation-style-language/schema/raw/master/csl-citation.json"} </w:instrText>
       </w:r>
       <w:r>
         <w:rPr>
@@ -108,22 +108,6 @@
           <w:lang w:val="en-US"/>
         </w:rPr>
         <w:t>But see</w:t>
-      </w:r>
-      <w:r>
-        <w:rPr>
-          <w:rFonts w:ascii="Calibri" w:cs="Times New Roman"/>
-          <w:lang w:val="en-US"/>
-        </w:rPr>
-        <w:t xml:space="preserve">, </w:t>
-      </w:r>
-      <w:r>
-        <w:rPr>
-          <w:rFonts w:ascii="Calibri" w:cs="Times New Roman"/>
-          <w:i/>
-          <w:iCs/>
-          <w:lang w:val="en-US"/>
-        </w:rPr>
-        <w:t>Terrible v. Terrible</w:t>
       </w:r>
       <w:r>
         <w:rPr>
@@ -169,6 +153,44 @@
           <w:lang w:val="en-US"/>
         </w:rPr>
         <w:t>This</w:t>
+      </w:r>
+    </w:p>
+    <w:p>
+      <w:pPr>
+        <w:pStyle w:val="ListParagraph"/>
+        <w:numPr>
+          <w:ilvl w:val="1"/>
+          <w:numId w:val="1"/>
+        </w:numPr>
+        <w:rPr>
+          <w:lang w:val="en-US"/>
+        </w:rPr>
+      </w:pPr>
+      <w:proofErr w:type="spellStart"/>
+      <w:r>
+        <w:rPr>
+          <w:lang w:val="en-US"/>
+        </w:rPr>
+        <w:t>Sublist</w:t>
+      </w:r>
+      <w:proofErr w:type="spellEnd"/>
+    </w:p>
+    <w:p>
+      <w:pPr>
+        <w:pStyle w:val="ListParagraph"/>
+        <w:numPr>
+          <w:ilvl w:val="1"/>
+          <w:numId w:val="1"/>
+        </w:numPr>
+        <w:rPr>
+          <w:lang w:val="en-US"/>
+        </w:rPr>
+      </w:pPr>
+      <w:r>
+        <w:rPr>
+          <w:lang w:val="en-US"/>
+        </w:rPr>
+        <w:t>items</w:t>
       </w:r>
     </w:p>
     <w:p>
@@ -344,7 +366,7 @@
         <w:ind w:left="720" w:hanging="360"/>
       </w:pPr>
     </w:lvl>
-    <w:lvl w:ilvl="1" w:tplc="04090019" w:tentative="1">
+    <w:lvl w:ilvl="1" w:tplc="04090019">
       <w:start w:val="1"/>
       <w:numFmt w:val="lowerLetter"/>
       <w:lvlText w:val="%2."/>

</xml_diff>

<commit_message>
Tinkering with numbered lists, still messed up.
</commit_message>
<xml_diff>
--- a/sample.docx
+++ b/sample.docx
@@ -159,21 +159,37 @@
       <w:pPr>
         <w:pStyle w:val="ListParagraph"/>
         <w:numPr>
-          <w:ilvl w:val="1"/>
+          <w:ilvl w:val="0"/>
           <w:numId w:val="1"/>
         </w:numPr>
         <w:rPr>
           <w:lang w:val="en-US"/>
         </w:rPr>
       </w:pPr>
-      <w:proofErr w:type="spellStart"/>
-      <w:r>
-        <w:rPr>
-          <w:lang w:val="en-US"/>
-        </w:rPr>
-        <w:t>Sublist</w:t>
-      </w:r>
-      <w:proofErr w:type="spellEnd"/>
+      <w:r>
+        <w:rPr>
+          <w:lang w:val="en-US"/>
+        </w:rPr>
+        <w:t>Can</w:t>
+      </w:r>
+    </w:p>
+    <w:p>
+      <w:pPr>
+        <w:pStyle w:val="ListParagraph"/>
+        <w:numPr>
+          <w:ilvl w:val="0"/>
+          <w:numId w:val="1"/>
+        </w:numPr>
+        <w:rPr>
+          <w:lang w:val="en-US"/>
+        </w:rPr>
+      </w:pPr>
+      <w:r>
+        <w:rPr>
+          <w:lang w:val="en-US"/>
+        </w:rPr>
+        <w:t>be</w:t>
+      </w:r>
     </w:p>
     <w:p>
       <w:pPr>
@@ -186,18 +202,20 @@
           <w:lang w:val="en-US"/>
         </w:rPr>
       </w:pPr>
-      <w:r>
-        <w:rPr>
-          <w:lang w:val="en-US"/>
-        </w:rPr>
-        <w:t>items</w:t>
-      </w:r>
+      <w:proofErr w:type="spellStart"/>
+      <w:r>
+        <w:rPr>
+          <w:lang w:val="en-US"/>
+        </w:rPr>
+        <w:t>Sublist</w:t>
+      </w:r>
+      <w:proofErr w:type="spellEnd"/>
     </w:p>
     <w:p>
       <w:pPr>
         <w:pStyle w:val="ListParagraph"/>
         <w:numPr>
-          <w:ilvl w:val="0"/>
+          <w:ilvl w:val="1"/>
           <w:numId w:val="1"/>
         </w:numPr>
         <w:rPr>
@@ -208,25 +226,7 @@
         <w:rPr>
           <w:lang w:val="en-US"/>
         </w:rPr>
-        <w:t>Is</w:t>
-      </w:r>
-    </w:p>
-    <w:p>
-      <w:pPr>
-        <w:pStyle w:val="ListParagraph"/>
-        <w:numPr>
-          <w:ilvl w:val="0"/>
-          <w:numId w:val="1"/>
-        </w:numPr>
-        <w:rPr>
-          <w:lang w:val="en-US"/>
-        </w:rPr>
-      </w:pPr>
-      <w:r>
-        <w:rPr>
-          <w:lang w:val="en-US"/>
-        </w:rPr>
-        <w:t>a</w:t>
+        <w:t>items</w:t>
       </w:r>
     </w:p>
     <w:p>

</xml_diff>

<commit_message>
Support for block quotes. This seems to round out the basics.
</commit_message>
<xml_diff>
--- a/sample.docx
+++ b/sample.docx
@@ -188,7 +188,7 @@
         <w:rPr>
           <w:lang w:val="en-US"/>
         </w:rPr>
-        <w:t>be</w:t>
+        <w:t>Be a</w:t>
       </w:r>
     </w:p>
     <w:p>
@@ -196,7 +196,7 @@
         <w:pStyle w:val="ListParagraph"/>
         <w:numPr>
           <w:ilvl w:val="1"/>
-          <w:numId w:val="1"/>
+          <w:numId w:val="2"/>
         </w:numPr>
         <w:rPr>
           <w:lang w:val="en-US"/>
@@ -207,7 +207,13 @@
         <w:rPr>
           <w:lang w:val="en-US"/>
         </w:rPr>
-        <w:t>Sublist</w:t>
+        <w:t>s</w:t>
+      </w:r>
+      <w:r>
+        <w:rPr>
+          <w:lang w:val="en-US"/>
+        </w:rPr>
+        <w:t>ublist</w:t>
       </w:r>
       <w:proofErr w:type="spellEnd"/>
     </w:p>
@@ -216,7 +222,7 @@
         <w:pStyle w:val="ListParagraph"/>
         <w:numPr>
           <w:ilvl w:val="1"/>
-          <w:numId w:val="1"/>
+          <w:numId w:val="2"/>
         </w:numPr>
         <w:rPr>
           <w:lang w:val="en-US"/>
@@ -226,7 +232,13 @@
         <w:rPr>
           <w:lang w:val="en-US"/>
         </w:rPr>
-        <w:t>items</w:t>
+        <w:t>of i</w:t>
+      </w:r>
+      <w:r>
+        <w:rPr>
+          <w:lang w:val="en-US"/>
+        </w:rPr>
+        <w:t>tems</w:t>
       </w:r>
     </w:p>
     <w:p>
@@ -340,6 +352,45 @@
           <w:lang w:val="en-US"/>
         </w:rPr>
       </w:pPr>
+      <w:r>
+        <w:rPr>
+          <w:lang w:val="en-US"/>
+        </w:rPr>
+        <w:t>And for my last trick:</w:t>
+      </w:r>
+    </w:p>
+    <w:p>
+      <w:pPr>
+        <w:ind w:left="720"/>
+        <w:rPr>
+          <w:lang w:val="en-US"/>
+        </w:rPr>
+      </w:pPr>
+      <w:r>
+        <w:rPr>
+          <w:lang w:val="en-US"/>
+        </w:rPr>
+        <w:t xml:space="preserve">Block </w:t>
+      </w:r>
+      <w:r>
+        <w:rPr>
+          <w:lang w:val="en-US"/>
+        </w:rPr>
+        <w:t>quote</w:t>
+      </w:r>
+    </w:p>
+    <w:p>
+      <w:pPr>
+        <w:rPr>
+          <w:lang w:val="en-US"/>
+        </w:rPr>
+      </w:pPr>
+      <w:r>
+        <w:rPr>
+          <w:lang w:val="en-US"/>
+        </w:rPr>
+        <w:t>So there.</w:t>
+      </w:r>
     </w:p>
     <w:sectPr>
       <w:pgSz w:w="12240" w:h="15840"/>
@@ -354,6 +405,95 @@
 <file path=word/numbering.xml><?xml version="1.0" encoding="utf-8"?>
 <w:numbering xmlns:wpc="http://schemas.microsoft.com/office/word/2010/wordprocessingCanvas" xmlns:cx="http://schemas.microsoft.com/office/drawing/2014/chartex" xmlns:cx1="http://schemas.microsoft.com/office/drawing/2015/9/8/chartex" xmlns:cx2="http://schemas.microsoft.com/office/drawing/2015/10/21/chartex" xmlns:cx3="http://schemas.microsoft.com/office/drawing/2016/5/9/chartex" xmlns:cx4="http://schemas.microsoft.com/office/drawing/2016/5/10/chartex" xmlns:cx5="http://schemas.microsoft.com/office/drawing/2016/5/11/chartex" xmlns:cx6="http://schemas.microsoft.com/office/drawing/2016/5/12/chartex" xmlns:cx7="http://schemas.microsoft.com/office/drawing/2016/5/13/chartex" xmlns:cx8="http://schemas.microsoft.com/office/drawing/2016/5/14/chartex" xmlns:mc="http://schemas.openxmlformats.org/markup-compatibility/2006" xmlns:aink="http://schemas.microsoft.com/office/drawing/2016/ink" xmlns:am3d="http://schemas.microsoft.com/office/drawing/2017/model3d" xmlns:o="urn:schemas-microsoft-com:office:office" xmlns:r="http://schemas.openxmlformats.org/officeDocument/2006/relationships" xmlns:m="http://schemas.openxmlformats.org/officeDocument/2006/math" xmlns:v="urn:schemas-microsoft-com:vml" xmlns:wp14="http://schemas.microsoft.com/office/word/2010/wordprocessingDrawing" xmlns:wp="http://schemas.openxmlformats.org/drawingml/2006/wordprocessingDrawing" xmlns:w10="urn:schemas-microsoft-com:office:word" xmlns:w="http://schemas.openxmlformats.org/wordprocessingml/2006/main" xmlns:w14="http://schemas.microsoft.com/office/word/2010/wordml" xmlns:w15="http://schemas.microsoft.com/office/word/2012/wordml" xmlns:w16cex="http://schemas.microsoft.com/office/word/2018/wordml/cex" xmlns:w16cid="http://schemas.microsoft.com/office/word/2016/wordml/cid" xmlns:w16="http://schemas.microsoft.com/office/word/2018/wordml" xmlns:w16se="http://schemas.microsoft.com/office/word/2015/wordml/symex" xmlns:wpg="http://schemas.microsoft.com/office/word/2010/wordprocessingGroup" xmlns:wpi="http://schemas.microsoft.com/office/word/2010/wordprocessingInk" xmlns:wne="http://schemas.microsoft.com/office/word/2006/wordml" xmlns:wps="http://schemas.microsoft.com/office/word/2010/wordprocessingShape" mc:Ignorable="w14 w15 w16se w16cid w16 w16cex wp14">
   <w:abstractNum w:abstractNumId="0" w15:restartNumberingAfterBreak="0">
+    <w:nsid w:val="38BA7E09"/>
+    <w:multiLevelType w:val="hybridMultilevel"/>
+    <w:tmpl w:val="C484B6B2"/>
+    <w:lvl w:ilvl="0" w:tplc="0409000F">
+      <w:start w:val="1"/>
+      <w:numFmt w:val="decimal"/>
+      <w:lvlText w:val="%1."/>
+      <w:lvlJc w:val="left"/>
+      <w:pPr>
+        <w:ind w:left="720" w:hanging="360"/>
+      </w:pPr>
+    </w:lvl>
+    <w:lvl w:ilvl="1" w:tplc="04090001">
+      <w:start w:val="1"/>
+      <w:numFmt w:val="bullet"/>
+      <w:lvlText w:val=""/>
+      <w:lvlJc w:val="left"/>
+      <w:pPr>
+        <w:ind w:left="1440" w:hanging="360"/>
+      </w:pPr>
+      <w:rPr>
+        <w:rFonts w:ascii="Symbol" w:hAnsi="Symbol" w:hint="default"/>
+      </w:rPr>
+    </w:lvl>
+    <w:lvl w:ilvl="2" w:tplc="0409001B" w:tentative="1">
+      <w:start w:val="1"/>
+      <w:numFmt w:val="lowerRoman"/>
+      <w:lvlText w:val="%3."/>
+      <w:lvlJc w:val="right"/>
+      <w:pPr>
+        <w:ind w:left="2160" w:hanging="180"/>
+      </w:pPr>
+    </w:lvl>
+    <w:lvl w:ilvl="3" w:tplc="0409000F" w:tentative="1">
+      <w:start w:val="1"/>
+      <w:numFmt w:val="decimal"/>
+      <w:lvlText w:val="%4."/>
+      <w:lvlJc w:val="left"/>
+      <w:pPr>
+        <w:ind w:left="2880" w:hanging="360"/>
+      </w:pPr>
+    </w:lvl>
+    <w:lvl w:ilvl="4" w:tplc="04090019" w:tentative="1">
+      <w:start w:val="1"/>
+      <w:numFmt w:val="lowerLetter"/>
+      <w:lvlText w:val="%5."/>
+      <w:lvlJc w:val="left"/>
+      <w:pPr>
+        <w:ind w:left="3600" w:hanging="360"/>
+      </w:pPr>
+    </w:lvl>
+    <w:lvl w:ilvl="5" w:tplc="0409001B" w:tentative="1">
+      <w:start w:val="1"/>
+      <w:numFmt w:val="lowerRoman"/>
+      <w:lvlText w:val="%6."/>
+      <w:lvlJc w:val="right"/>
+      <w:pPr>
+        <w:ind w:left="4320" w:hanging="180"/>
+      </w:pPr>
+    </w:lvl>
+    <w:lvl w:ilvl="6" w:tplc="0409000F" w:tentative="1">
+      <w:start w:val="1"/>
+      <w:numFmt w:val="decimal"/>
+      <w:lvlText w:val="%7."/>
+      <w:lvlJc w:val="left"/>
+      <w:pPr>
+        <w:ind w:left="5040" w:hanging="360"/>
+      </w:pPr>
+    </w:lvl>
+    <w:lvl w:ilvl="7" w:tplc="04090019" w:tentative="1">
+      <w:start w:val="1"/>
+      <w:numFmt w:val="lowerLetter"/>
+      <w:lvlText w:val="%8."/>
+      <w:lvlJc w:val="left"/>
+      <w:pPr>
+        <w:ind w:left="5760" w:hanging="360"/>
+      </w:pPr>
+    </w:lvl>
+    <w:lvl w:ilvl="8" w:tplc="0409001B" w:tentative="1">
+      <w:start w:val="1"/>
+      <w:numFmt w:val="lowerRoman"/>
+      <w:lvlText w:val="%9."/>
+      <w:lvlJc w:val="right"/>
+      <w:pPr>
+        <w:ind w:left="6480" w:hanging="180"/>
+      </w:pPr>
+    </w:lvl>
+  </w:abstractNum>
+  <w:abstractNum w:abstractNumId="1" w15:restartNumberingAfterBreak="0">
     <w:nsid w:val="4EA83F44"/>
     <w:multiLevelType w:val="hybridMultilevel"/>
     <w:tmpl w:val="972A9E60"/>
@@ -440,6 +580,9 @@
     </w:lvl>
   </w:abstractNum>
   <w:num w:numId="1">
+    <w:abstractNumId w:val="1"/>
+  </w:num>
+  <w:num w:numId="2">
     <w:abstractNumId w:val="0"/>
   </w:num>
 </w:numbering>

</xml_diff>